<commit_message>
Implementación de guardar la información antes de realizar algun movimiento
</commit_message>
<xml_diff>
--- a/server/src/controllers/docs/bajas/BAJA_IEMJ951116HOCLRS06.docx
+++ b/server/src/controllers/docs/bajas/BAJA_IEMJ951116HOCLRS06.docx
@@ -1047,6 +1047,15 @@
               </w:rPr>
               <w:t/>
             </w:r>
+            <w:r>
+              <w:rPr>
+                <w:rFonts w:ascii="Arial" w:hAnsi="Arial" w:cs="Arial"/>
+                <w:b/>
+                <w:sz w:val="18"/>
+                <w:szCs w:val="18"/>
+              </w:rPr>
+              <w:t xml:space="preserve">X </w:t>
+            </w:r>
           </w:p>
         </w:tc>
         <w:tc>
@@ -1659,7 +1668,7 @@
                 <w:sz w:val="18"/>
                 <w:szCs w:val="18"/>
               </w:rPr>
-              <w:t xml:space="preserve">2S0101A</w:t>
+              <w:t xml:space="preserve">2S0302A</w:t>
             </w:r>
           </w:p>
         </w:tc>
@@ -1714,7 +1723,7 @@
                 <w:color w:val="000000"/>
                 <w:sz w:val="18"/>
               </w:rPr>
-              <w:t xml:space="preserve">AUXILIAR 1A</w:t>
+              <w:t xml:space="preserve">AUXILIAR 3A</w:t>
             </w:r>
           </w:p>
         </w:tc>
@@ -1777,7 +1786,7 @@
                 <w:sz w:val="18"/>
                 <w:szCs w:val="18"/>
               </w:rPr>
-              <w:t xml:space="preserve">BENEMERITO DE LAS AMERICAS</w:t>
+              <w:t xml:space="preserve">BENEMERITO DE LAS AMERICAS #502</w:t>
             </w:r>
           </w:p>
         </w:tc>
@@ -1835,6 +1844,26 @@
               </w:rPr>
               <w:t/>
             </w:r>
+            <w:proofErr w:type="gramStart"/>
+            <w:r>
+              <w:rPr>
+                <w:rFonts w:ascii="Arial" w:hAnsi="Arial" w:cs="Arial"/>
+                <w:b/>
+                <w:sz w:val="18"/>
+                <w:szCs w:val="18"/>
+              </w:rPr>
+              <w:t xml:space="preserve"> COLONIA MI RANCHITO, SANTA CRUZ XOXOCOTLÁN, OAXACA.</w:t>
+            </w:r>
+            <w:proofErr w:type="gramEnd"/>
+            <w:r>
+              <w:rPr>
+                <w:rFonts w:ascii="Arial" w:hAnsi="Arial" w:cs="Arial"/>
+                <w:b/>
+                <w:sz w:val="18"/>
+                <w:szCs w:val="18"/>
+              </w:rPr>
+              <w:t/>
+            </w:r>
           </w:p>
         </w:tc>
         <w:tc>
@@ -2385,7 +2414,7 @@
                 <w:sz w:val="16"/>
                 <w:szCs w:val="18"/>
               </w:rPr>
-              <w:t xml:space="preserve">24 DE SEPTIEMBRE DE 2025</w:t>
+              <w:t xml:space="preserve">2 DE ENERO DE 2030</w:t>
             </w:r>
           </w:p>
         </w:tc>

</xml_diff>

<commit_message>
Guardar la fecha de reincorporación en el hsy_licencias
</commit_message>
<xml_diff>
--- a/server/src/controllers/docs/bajas/BAJA_IEMJ951116HOCLRS06.docx
+++ b/server/src/controllers/docs/bajas/BAJA_IEMJ951116HOCLRS06.docx
@@ -1047,15 +1047,6 @@
               </w:rPr>
               <w:t/>
             </w:r>
-            <w:r>
-              <w:rPr>
-                <w:rFonts w:ascii="Arial" w:hAnsi="Arial" w:cs="Arial"/>
-                <w:b/>
-                <w:sz w:val="18"/>
-                <w:szCs w:val="18"/>
-              </w:rPr>
-              <w:t xml:space="preserve">X </w:t>
-            </w:r>
           </w:p>
         </w:tc>
         <w:tc>
@@ -1668,7 +1659,7 @@
                 <w:sz w:val="18"/>
                 <w:szCs w:val="18"/>
               </w:rPr>
-              <w:t xml:space="preserve">2S0201A</w:t>
+              <w:t xml:space="preserve">2S0101A</w:t>
             </w:r>
           </w:p>
         </w:tc>
@@ -1723,7 +1714,7 @@
                 <w:color w:val="000000"/>
                 <w:sz w:val="18"/>
               </w:rPr>
-              <w:t xml:space="preserve">AUXILIAR 2A</w:t>
+              <w:t xml:space="preserve">AUXILIAR 1A</w:t>
             </w:r>
           </w:p>
         </w:tc>
@@ -1786,7 +1777,7 @@
                 <w:sz w:val="18"/>
                 <w:szCs w:val="18"/>
               </w:rPr>
-              <w:t xml:space="preserve">BENEMERITO DE LAS AMERICAS # 502 COLONIA 21 DE MARZO</w:t>
+              <w:t xml:space="preserve">BENEMERITO DE LAS AMERICAS #502</w:t>
             </w:r>
           </w:p>
         </w:tc>
@@ -1852,7 +1843,7 @@
                 <w:sz w:val="18"/>
                 <w:szCs w:val="18"/>
               </w:rPr>
-              <w:t xml:space="preserve"> STA.CRUZ XOXOCOTLAN</w:t>
+              <w:t xml:space="preserve"> COLONIA MI RANCHITO, SANTA CRUZ XOXOCOTLÁN, OAXACA.</w:t>
             </w:r>
             <w:proofErr w:type="gramEnd"/>
             <w:r>
@@ -1923,7 +1914,7 @@
                 <w:sz w:val="18"/>
                 <w:szCs w:val="18"/>
               </w:rPr>
-              <w:t xml:space="preserve">71232</w:t>
+              <w:t xml:space="preserve">undefined</w:t>
             </w:r>
           </w:p>
         </w:tc>
@@ -2061,7 +2052,7 @@
                 <w:sz w:val="22"/>
                 <w:szCs w:val="22"/>
               </w:rPr>
-              <w:t xml:space="preserve">BRINDAR SERVICIOS DE TIC Y SOLUCIONES TECNOLOGIAS </w:t>
+              <w:t xml:space="preserve">CONTROL DE REC. HUMANOS Y SUELDOS APLICADOS</w:t>
             </w:r>
           </w:p>
         </w:tc>
@@ -2137,7 +2128,7 @@
                 <w:b/>
                 <w:color w:val="000000"/>
               </w:rPr>
-              <w:t xml:space="preserve">1140101150600000100</w:t>
+              <w:t xml:space="preserve">1140020000000000220</w:t>
             </w:r>
             <w:r>
               <w:rPr>
@@ -2414,7 +2405,7 @@
                 <w:sz w:val="16"/>
                 <w:szCs w:val="18"/>
               </w:rPr>
-              <w:t xml:space="preserve">3 DE OCTUBRE DE 2025</w:t>
+              <w:t xml:space="preserve">15 DE OCTUBRE DE 2025</w:t>
             </w:r>
           </w:p>
         </w:tc>

</xml_diff>

<commit_message>
Agregación de campo de STATUS_LICENCIA
</commit_message>
<xml_diff>
--- a/server/src/controllers/docs/bajas/BAJA_IEMJ951116HOCLRS06.docx
+++ b/server/src/controllers/docs/bajas/BAJA_IEMJ951116HOCLRS06.docx
@@ -1668,7 +1668,7 @@
                 <w:sz w:val="18"/>
                 <w:szCs w:val="18"/>
               </w:rPr>
-              <w:t xml:space="preserve">2A0508A</w:t>
+              <w:t xml:space="preserve">2S0101A</w:t>
             </w:r>
           </w:p>
         </w:tc>
@@ -1723,7 +1723,7 @@
                 <w:color w:val="000000"/>
                 <w:sz w:val="18"/>
               </w:rPr>
-              <w:t xml:space="preserve">OFICIAL ADMINISTRATIVO 5A</w:t>
+              <w:t xml:space="preserve">AUXILIAR 1A</w:t>
             </w:r>
           </w:p>
         </w:tc>
@@ -2061,7 +2061,7 @@
                 <w:sz w:val="22"/>
                 <w:szCs w:val="22"/>
               </w:rPr>
-              <w:t xml:space="preserve">CONTABILIDAD GUBERNAMENTAL</w:t>
+              <w:t xml:space="preserve">CONTROL DE REC. HUMANOS Y SUELDOS APLICADOS</w:t>
             </w:r>
           </w:p>
         </w:tc>
@@ -2137,7 +2137,7 @@
                 <w:b/>
                 <w:color w:val="000000"/>
               </w:rPr>
-              <w:t xml:space="preserve">1140031490300000120</w:t>
+              <w:t xml:space="preserve">1140020000000000220</w:t>
             </w:r>
             <w:r>
               <w:rPr>

</xml_diff>

<commit_message>
Solventar probelmas dce planeacion
</commit_message>
<xml_diff>
--- a/server/src/controllers/docs/bajas/BAJA_IEMJ951116HOCLRS06.docx
+++ b/server/src/controllers/docs/bajas/BAJA_IEMJ951116HOCLRS06.docx
@@ -1018,6 +1018,15 @@
               </w:rPr>
               <w:t/>
             </w:r>
+            <w:r>
+              <w:rPr>
+                <w:rFonts w:ascii="Arial" w:hAnsi="Arial" w:cs="Arial"/>
+                <w:b/>
+                <w:sz w:val="18"/>
+                <w:szCs w:val="18"/>
+              </w:rPr>
+              <w:t xml:space="preserve">X </w:t>
+            </w:r>
           </w:p>
         </w:tc>
         <w:tc>
@@ -1046,15 +1055,6 @@
                 <w:szCs w:val="18"/>
               </w:rPr>
               <w:t/>
-            </w:r>
-            <w:r>
-              <w:rPr>
-                <w:rFonts w:ascii="Arial" w:hAnsi="Arial" w:cs="Arial"/>
-                <w:b/>
-                <w:sz w:val="18"/>
-                <w:szCs w:val="18"/>
-              </w:rPr>
-              <w:t xml:space="preserve">X </w:t>
             </w:r>
           </w:p>
         </w:tc>
@@ -2414,7 +2414,7 @@
                 <w:sz w:val="16"/>
                 <w:szCs w:val="18"/>
               </w:rPr>
-              <w:t xml:space="preserve">31 DE OCTUBRE DE 2025</w:t>
+              <w:t xml:space="preserve">3 DE NOVIEMBRE DE 2025</w:t>
             </w:r>
           </w:p>
         </w:tc>

</xml_diff>

<commit_message>
Cambio en la función de reincoorporar empleado
</commit_message>
<xml_diff>
--- a/server/src/controllers/docs/bajas/BAJA_IEMJ951116HOCLRS06.docx
+++ b/server/src/controllers/docs/bajas/BAJA_IEMJ951116HOCLRS06.docx
@@ -1018,6 +1018,35 @@
               </w:rPr>
               <w:t/>
             </w:r>
+          </w:p>
+        </w:tc>
+        <w:tc>
+          <w:tcPr>
+            <w:tcW w:w="1023" w:type="dxa"/>
+            <w:tcBorders>
+              <w:bottom w:val="single" w:sz="12" w:space="0" w:color="auto"/>
+            </w:tcBorders>
+            <w:vAlign w:val="center"/>
+          </w:tcPr>
+          <w:p>
+            <w:pPr>
+              <w:jc w:val="center"/>
+              <w:rPr>
+                <w:rFonts w:ascii="Arial" w:hAnsi="Arial" w:cs="Arial"/>
+                <w:b/>
+                <w:sz w:val="18"/>
+                <w:szCs w:val="18"/>
+              </w:rPr>
+            </w:pPr>
+            <w:r>
+              <w:rPr>
+                <w:rFonts w:ascii="Arial" w:hAnsi="Arial" w:cs="Arial"/>
+                <w:b/>
+                <w:sz w:val="18"/>
+                <w:szCs w:val="18"/>
+              </w:rPr>
+              <w:t/>
+            </w:r>
             <w:r>
               <w:rPr>
                 <w:rFonts w:ascii="Arial" w:hAnsi="Arial" w:cs="Arial"/>
@@ -1026,35 +1055,6 @@
                 <w:szCs w:val="18"/>
               </w:rPr>
               <w:t xml:space="preserve">X </w:t>
-            </w:r>
-          </w:p>
-        </w:tc>
-        <w:tc>
-          <w:tcPr>
-            <w:tcW w:w="1023" w:type="dxa"/>
-            <w:tcBorders>
-              <w:bottom w:val="single" w:sz="12" w:space="0" w:color="auto"/>
-            </w:tcBorders>
-            <w:vAlign w:val="center"/>
-          </w:tcPr>
-          <w:p>
-            <w:pPr>
-              <w:jc w:val="center"/>
-              <w:rPr>
-                <w:rFonts w:ascii="Arial" w:hAnsi="Arial" w:cs="Arial"/>
-                <w:b/>
-                <w:sz w:val="18"/>
-                <w:szCs w:val="18"/>
-              </w:rPr>
-            </w:pPr>
-            <w:r>
-              <w:rPr>
-                <w:rFonts w:ascii="Arial" w:hAnsi="Arial" w:cs="Arial"/>
-                <w:b/>
-                <w:sz w:val="18"/>
-                <w:szCs w:val="18"/>
-              </w:rPr>
-              <w:t/>
             </w:r>
           </w:p>
         </w:tc>
@@ -1786,7 +1786,7 @@
                 <w:sz w:val="18"/>
                 <w:szCs w:val="18"/>
               </w:rPr>
-              <w:t xml:space="preserve">BENEMERITO DE LAS AMERICAS #502</w:t>
+              <w:t xml:space="preserve">BENEMERITO DE LAS AMERICAS # 502 COLONIA 21 DE MARZO</w:t>
             </w:r>
           </w:p>
         </w:tc>
@@ -1852,7 +1852,7 @@
                 <w:sz w:val="18"/>
                 <w:szCs w:val="18"/>
               </w:rPr>
-              <w:t xml:space="preserve"> COLONIA MI RANCHITO, SANTA CRUZ XOXOCOTLÁN, OAXACA.</w:t>
+              <w:t xml:space="preserve"> STA.CRUZ XOXOCOTLAN</w:t>
             </w:r>
             <w:proofErr w:type="gramEnd"/>
             <w:r>
@@ -2414,7 +2414,7 @@
                 <w:sz w:val="16"/>
                 <w:szCs w:val="18"/>
               </w:rPr>
-              <w:t xml:space="preserve">3 DE NOVIEMBRE DE 2025</w:t>
+              <w:t xml:space="preserve">4 DE NOVIEMBRE DE 2025</w:t>
             </w:r>
           </w:p>
         </w:tc>

</xml_diff>

<commit_message>
Envio de campo en la información de la baja para conocer si el empleado esta cubriendo una licencia
</commit_message>
<xml_diff>
--- a/server/src/controllers/docs/bajas/BAJA_IEMJ951116HOCLRS06.docx
+++ b/server/src/controllers/docs/bajas/BAJA_IEMJ951116HOCLRS06.docx
@@ -1786,7 +1786,7 @@
                 <w:sz w:val="18"/>
                 <w:szCs w:val="18"/>
               </w:rPr>
-              <w:t xml:space="preserve">BENEMERITO DE LAS AMERICAS # 502 COLONIA 21 DE MARZO</w:t>
+              <w:t xml:space="preserve">BENEMERITO DE LAS AMERICAS #502</w:t>
             </w:r>
           </w:p>
         </w:tc>
@@ -1852,7 +1852,7 @@
                 <w:sz w:val="18"/>
                 <w:szCs w:val="18"/>
               </w:rPr>
-              <w:t xml:space="preserve"> STA.CRUZ XOXOCOTLAN</w:t>
+              <w:t xml:space="preserve"> COLONIA MI RANCHITO, SANTA CRUZ XOXOCOTLÁN, OAXACA.</w:t>
             </w:r>
             <w:proofErr w:type="gramEnd"/>
             <w:r>
@@ -2414,7 +2414,7 @@
                 <w:sz w:val="16"/>
                 <w:szCs w:val="18"/>
               </w:rPr>
-              <w:t xml:space="preserve">4 DE NOVIEMBRE DE 2025</w:t>
+              <w:t xml:space="preserve">32 DE DICIEMBRE DE 2025</w:t>
             </w:r>
           </w:p>
         </w:tc>

</xml_diff>

<commit_message>
Solución al error de reincorporar a un empleado
</commit_message>
<xml_diff>
--- a/server/src/controllers/docs/bajas/BAJA_IEMJ951116HOCLRS06.docx
+++ b/server/src/controllers/docs/bajas/BAJA_IEMJ951116HOCLRS06.docx
@@ -1,6 +1,6 @@
 
 <file path=word/document.xml><?xml version="1.0" encoding="utf-8"?>
-<w:document xmlns:wpc="http://schemas.microsoft.com/office/word/2010/wordprocessingCanvas" xmlns:cx="http://schemas.microsoft.com/office/drawing/2014/chartex" xmlns:cx1="http://schemas.microsoft.com/office/drawing/2015/9/8/chartex" xmlns:cx2="http://schemas.microsoft.com/office/drawing/2015/10/21/chartex" xmlns:cx3="http://schemas.microsoft.com/office/drawing/2016/5/9/chartex" xmlns:cx4="http://schemas.microsoft.com/office/drawing/2016/5/10/chartex" xmlns:cx5="http://schemas.microsoft.com/office/drawing/2016/5/11/chartex" xmlns:cx6="http://schemas.microsoft.com/office/drawing/2016/5/12/chartex" xmlns:cx7="http://schemas.microsoft.com/office/drawing/2016/5/13/chartex" xmlns:cx8="http://schemas.microsoft.com/office/drawing/2016/5/14/chartex" xmlns:mc="http://schemas.openxmlformats.org/markup-compatibility/2006" xmlns:aink="http://schemas.microsoft.com/office/drawing/2016/ink" xmlns:am3d="http://schemas.microsoft.com/office/drawing/2017/model3d" xmlns:o="urn:schemas-microsoft-com:office:office" xmlns:r="http://schemas.openxmlformats.org/officeDocument/2006/relationships" xmlns:m="http://schemas.openxmlformats.org/officeDocument/2006/math" xmlns:v="urn:schemas-microsoft-com:vml" xmlns:wp14="http://schemas.microsoft.com/office/word/2010/wordprocessingDrawing" xmlns:wp="http://schemas.openxmlformats.org/drawingml/2006/wordprocessingDrawing" xmlns:w10="urn:schemas-microsoft-com:office:word" xmlns:w="http://schemas.openxmlformats.org/wordprocessingml/2006/main" xmlns:w14="http://schemas.microsoft.com/office/word/2010/wordml" xmlns:w15="http://schemas.microsoft.com/office/word/2012/wordml" xmlns:w16cid="http://schemas.microsoft.com/office/word/2016/wordml/cid" xmlns:w16se="http://schemas.microsoft.com/office/word/2015/wordml/symex" xmlns:wpg="http://schemas.microsoft.com/office/word/2010/wordprocessingGroup" xmlns:wpi="http://schemas.microsoft.com/office/word/2010/wordprocessingInk" xmlns:wne="http://schemas.microsoft.com/office/word/2006/wordml" xmlns:wps="http://schemas.microsoft.com/office/word/2010/wordprocessingShape" mc:Ignorable="w14 w15 w16se w16cid wp14">
+<w:document xmlns:wpc="http://schemas.microsoft.com/office/word/2010/wordprocessingCanvas" xmlns:cx="http://schemas.microsoft.com/office/drawing/2014/chartex" xmlns:cx1="http://schemas.microsoft.com/office/drawing/2015/9/8/chartex" xmlns:cx2="http://schemas.microsoft.com/office/drawing/2015/10/21/chartex" xmlns:cx3="http://schemas.microsoft.com/office/drawing/2016/5/9/chartex" xmlns:cx4="http://schemas.microsoft.com/office/drawing/2016/5/10/chartex" xmlns:cx5="http://schemas.microsoft.com/office/drawing/2016/5/11/chartex" xmlns:cx6="http://schemas.microsoft.com/office/drawing/2016/5/12/chartex" xmlns:cx7="http://schemas.microsoft.com/office/drawing/2016/5/13/chartex" xmlns:cx8="http://schemas.microsoft.com/office/drawing/2016/5/14/chartex" xmlns:mc="http://schemas.openxmlformats.org/markup-compatibility/2006" xmlns:aink="http://schemas.microsoft.com/office/drawing/2016/ink" xmlns:am3d="http://schemas.microsoft.com/office/drawing/2017/model3d" xmlns:o="urn:schemas-microsoft-com:office:office" xmlns:r="http://schemas.openxmlformats.org/officeDocument/2006/relationships" xmlns:m="http://schemas.openxmlformats.org/officeDocument/2006/math" xmlns:v="urn:schemas-microsoft-com:vml" xmlns:wp14="http://schemas.microsoft.com/office/word/2010/wordprocessingDrawing" xmlns:wp="http://schemas.openxmlformats.org/drawingml/2006/wordprocessingDrawing" xmlns:w10="urn:schemas-microsoft-com:office:word" xmlns:w="http://schemas.openxmlformats.org/wordprocessingml/2006/main" xmlns:w14="http://schemas.microsoft.com/office/word/2010/wordml" xmlns:w15="http://schemas.microsoft.com/office/word/2012/wordml" xmlns:w16cex="http://schemas.microsoft.com/office/word/2018/wordml/cex" xmlns:w16cid="http://schemas.microsoft.com/office/word/2016/wordml/cid" xmlns:w16="http://schemas.microsoft.com/office/word/2018/wordml" xmlns:w16sdtdh="http://schemas.microsoft.com/office/word/2020/wordml/sdtdatahash" xmlns:w16se="http://schemas.microsoft.com/office/word/2015/wordml/symex" xmlns:wpg="http://schemas.microsoft.com/office/word/2010/wordprocessingGroup" xmlns:wpi="http://schemas.microsoft.com/office/word/2010/wordprocessingInk" xmlns:wne="http://schemas.microsoft.com/office/word/2006/wordml" xmlns:wps="http://schemas.microsoft.com/office/word/2010/wordprocessingShape" mc:Ignorable="w14 w15 w16se w16cid w16 w16cex w16sdtdh wp14">
   <w:body>
     <w:p>
       <w:r>
@@ -9,7 +9,7 @@
           <w:lang w:val="es-MX" w:eastAsia="es-MX"/>
         </w:rPr>
         <w:drawing>
-          <wp:anchor distT="0" distB="0" distL="114300" distR="114300" simplePos="0" relativeHeight="251661312" behindDoc="0" locked="0" layoutInCell="1" allowOverlap="1" wp14:anchorId="0FE22926" wp14:editId="72515EE2">
+          <wp:anchor distT="0" distB="0" distL="114300" distR="114300" simplePos="0" relativeHeight="251661312" behindDoc="0" locked="0" layoutInCell="1" allowOverlap="1" wp14:anchorId="08719FE4" wp14:editId="0A0FB04B">
             <wp:simplePos x="0" y="0"/>
             <wp:positionH relativeFrom="margin">
               <wp:posOffset>4897755</wp:posOffset>
@@ -139,7 +139,7 @@
         <mc:AlternateContent>
           <mc:Choice Requires="wps">
             <w:drawing>
-              <wp:anchor distT="0" distB="0" distL="114300" distR="114300" simplePos="0" relativeHeight="251654144" behindDoc="0" locked="0" layoutInCell="0" allowOverlap="1" wp14:anchorId="222A8870" wp14:editId="54C0E6DC">
+              <wp:anchor distT="0" distB="0" distL="114300" distR="114300" simplePos="0" relativeHeight="251654144" behindDoc="0" locked="0" layoutInCell="0" allowOverlap="1" wp14:anchorId="16EAE525" wp14:editId="4C658340">
                 <wp:simplePos x="0" y="0"/>
                 <wp:positionH relativeFrom="column">
                   <wp:posOffset>6069330</wp:posOffset>
@@ -227,11 +227,11 @@
           </mc:Choice>
           <mc:Fallback>
             <w:pict>
-              <v:shapetype w14:anchorId="222A8870" id="_x0000_t202" coordsize="21600,21600" o:spt="202" path="m,l,21600r21600,l21600,xe">
+              <v:shapetype w14:anchorId="16EAE525" id="_x0000_t202" coordsize="21600,21600" o:spt="202" path="m,l,21600r21600,l21600,xe">
                 <v:stroke joinstyle="miter"/>
                 <v:path gradientshapeok="t" o:connecttype="rect"/>
               </v:shapetype>
-              <v:shape id="Text Box 65" o:spid="_x0000_s1026" type="#_x0000_t202" style="position:absolute;margin-left:477.9pt;margin-top:3.35pt;width:50.4pt;height:15.55pt;z-index:251654144;visibility:visible;mso-wrap-style:square;mso-width-percent:0;mso-height-percent:0;mso-wrap-distance-left:9pt;mso-wrap-distance-top:0;mso-wrap-distance-right:9pt;mso-wrap-distance-bottom:0;mso-position-horizontal:absolute;mso-position-horizontal-relative:text;mso-position-vertical:absolute;mso-position-vertical-relative:text;mso-width-percent:0;mso-height-percent:0;mso-width-relative:page;mso-height-relative:page;v-text-anchor:top" o:gfxdata="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" o:allowincell="f" filled="f" fillcolor="silver">
+              <v:shape id="Text Box 65" o:spid="_x0000_s1026" type="#_x0000_t202" style="position:absolute;margin-left:477.9pt;margin-top:3.35pt;width:50.4pt;height:15.55pt;z-index:251654144;visibility:visible;mso-wrap-style:square;mso-width-percent:0;mso-height-percent:0;mso-wrap-distance-left:9pt;mso-wrap-distance-top:0;mso-wrap-distance-right:9pt;mso-wrap-distance-bottom:0;mso-position-horizontal:absolute;mso-position-horizontal-relative:text;mso-position-vertical:absolute;mso-position-vertical-relative:text;mso-width-percent:0;mso-height-percent:0;mso-width-relative:page;mso-height-relative:page;v-text-anchor:top" o:gfxdata="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" o:allowincell="f" filled="f" fillcolor="silver">
                 <v:textbox>
                   <w:txbxContent>
                     <w:p>
@@ -294,7 +294,7 @@
         <mc:AlternateContent>
           <mc:Choice Requires="wps">
             <w:drawing>
-              <wp:anchor distT="0" distB="0" distL="114300" distR="114300" simplePos="0" relativeHeight="251653120" behindDoc="1" locked="0" layoutInCell="0" allowOverlap="1" wp14:anchorId="07656C47" wp14:editId="58F797EA">
+              <wp:anchor distT="0" distB="0" distL="114300" distR="114300" simplePos="0" relativeHeight="251653120" behindDoc="1" locked="0" layoutInCell="0" allowOverlap="1" wp14:anchorId="6D68FAAD" wp14:editId="6F65A32D">
                 <wp:simplePos x="0" y="0"/>
                 <wp:positionH relativeFrom="column">
                   <wp:posOffset>-83185</wp:posOffset>
@@ -1842,27 +1842,7 @@
                 <w:sz w:val="18"/>
                 <w:szCs w:val="18"/>
               </w:rPr>
-              <w:t/>
-            </w:r>
-            <w:proofErr w:type="gramStart"/>
-            <w:r>
-              <w:rPr>
-                <w:rFonts w:ascii="Arial" w:hAnsi="Arial" w:cs="Arial"/>
-                <w:b/>
-                <w:sz w:val="18"/>
-                <w:szCs w:val="18"/>
-              </w:rPr>
               <w:t xml:space="preserve"> COLONIA MI RANCHITO, SANTA CRUZ XOXOCOTLÁN, OAXACA.</w:t>
-            </w:r>
-            <w:proofErr w:type="gramEnd"/>
-            <w:r>
-              <w:rPr>
-                <w:rFonts w:ascii="Arial" w:hAnsi="Arial" w:cs="Arial"/>
-                <w:b/>
-                <w:sz w:val="18"/>
-                <w:szCs w:val="18"/>
-              </w:rPr>
-              <w:t/>
             </w:r>
           </w:p>
         </w:tc>
@@ -2414,7 +2394,7 @@
                 <w:sz w:val="16"/>
                 <w:szCs w:val="18"/>
               </w:rPr>
-              <w:t xml:space="preserve">32 DE DICIEMBRE DE 2025</w:t>
+              <w:t xml:space="preserve">32 DE MARZO DE 2026</w:t>
             </w:r>
           </w:p>
         </w:tc>
@@ -2723,8 +2703,6 @@
                 <w:szCs w:val="18"/>
               </w:rPr>
             </w:pPr>
-            <w:bookmarkStart w:id="0" w:name="_GoBack"/>
-            <w:bookmarkEnd w:id="0"/>
           </w:p>
         </w:tc>
         <w:tc>
@@ -3173,7 +3151,7 @@
               <mc:AlternateContent>
                 <mc:Choice Requires="wps">
                   <w:drawing>
-                    <wp:anchor distT="4294967295" distB="4294967295" distL="114300" distR="114300" simplePos="0" relativeHeight="251655168" behindDoc="0" locked="0" layoutInCell="0" allowOverlap="1" wp14:anchorId="5A71C429" wp14:editId="597F4FA8">
+                    <wp:anchor distT="4294967295" distB="4294967295" distL="114300" distR="114300" simplePos="0" relativeHeight="251655168" behindDoc="0" locked="0" layoutInCell="0" allowOverlap="1" wp14:anchorId="2931D795" wp14:editId="782827B2">
                       <wp:simplePos x="0" y="0"/>
                       <wp:positionH relativeFrom="column">
                         <wp:posOffset>290830</wp:posOffset>
@@ -4022,6 +4000,7 @@
           <w:sz w:val="14"/>
           <w:szCs w:val="18"/>
         </w:rPr>
+        <w:lastRenderedPageBreak/>
         <w:t xml:space="preserve">*    </w:t>
       </w:r>
       <w:r>
@@ -4524,7 +4503,7 @@
         <mc:AlternateContent>
           <mc:Choice Requires="wps">
             <w:drawing>
-              <wp:anchor distT="0" distB="0" distL="114300" distR="114300" simplePos="0" relativeHeight="251649024" behindDoc="0" locked="0" layoutInCell="0" allowOverlap="1">
+              <wp:anchor distT="0" distB="0" distL="114300" distR="114300" simplePos="0" relativeHeight="251649024" behindDoc="0" locked="0" layoutInCell="0" allowOverlap="1" wp14:anchorId="3787DD30" wp14:editId="723D4849">
                 <wp:simplePos x="0" y="0"/>
                 <wp:positionH relativeFrom="column">
                   <wp:posOffset>3745230</wp:posOffset>
@@ -4610,25 +4589,7 @@
                                 <w:sz w:val="20"/>
                                 <w:lang w:val="es-ES_tradnl"/>
                               </w:rPr>
-                              <w:t xml:space="preserve">COPIA DEL “AVISO DE BAJA” Y </w:t>
-                            </w:r>
-                            <w:proofErr w:type="gramStart"/>
-                            <w:r>
-                              <w:rPr>
-                                <w:rFonts w:ascii="Arial" w:hAnsi="Arial" w:cs="Arial"/>
-                                <w:sz w:val="20"/>
-                                <w:lang w:val="es-ES_tradnl"/>
-                              </w:rPr>
-                              <w:t>ORIGINAL  AFIL</w:t>
-                            </w:r>
-                            <w:proofErr w:type="gramEnd"/>
-                            <w:r>
-                              <w:rPr>
-                                <w:rFonts w:ascii="Arial" w:hAnsi="Arial" w:cs="Arial"/>
-                                <w:sz w:val="20"/>
-                                <w:lang w:val="es-ES_tradnl"/>
-                              </w:rPr>
-                              <w:t>-04</w:t>
+                              <w:t>COPIA DEL “AVISO DE BAJA” Y ORIGINAL  AFIL-04</w:t>
                             </w:r>
                           </w:p>
                         </w:txbxContent>
@@ -4650,7 +4611,7 @@
           </mc:Choice>
           <mc:Fallback>
             <w:pict>
-              <v:shape id="Text Box 50" o:spid="_x0000_s1027" type="#_x0000_t202" style="position:absolute;left:0;text-align:left;margin-left:294.9pt;margin-top:.25pt;width:223.2pt;height:230.4pt;z-index:251649024;visibility:visible;mso-wrap-style:square;mso-width-percent:0;mso-height-percent:0;mso-wrap-distance-left:9pt;mso-wrap-distance-top:0;mso-wrap-distance-right:9pt;mso-wrap-distance-bottom:0;mso-position-horizontal:absolute;mso-position-horizontal-relative:text;mso-position-vertical:absolute;mso-position-vertical-relative:text;mso-width-percent:0;mso-height-percent:0;mso-width-relative:page;mso-height-relative:page;v-text-anchor:top" o:gfxdata="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" o:allowincell="f">
+              <v:shape w14:anchorId="3787DD30" id="Text Box 50" o:spid="_x0000_s1027" type="#_x0000_t202" style="position:absolute;left:0;text-align:left;margin-left:294.9pt;margin-top:.25pt;width:223.2pt;height:230.4pt;z-index:251649024;visibility:visible;mso-wrap-style:square;mso-width-percent:0;mso-height-percent:0;mso-wrap-distance-left:9pt;mso-wrap-distance-top:0;mso-wrap-distance-right:9pt;mso-wrap-distance-bottom:0;mso-position-horizontal:absolute;mso-position-horizontal-relative:text;mso-position-vertical:absolute;mso-position-vertical-relative:text;mso-width-percent:0;mso-height-percent:0;mso-width-relative:page;mso-height-relative:page;v-text-anchor:top" o:gfxdata="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" o:allowincell="f">
                 <v:textbox>
                   <w:txbxContent>
                     <w:p>
@@ -4696,25 +4657,7 @@
                           <w:sz w:val="20"/>
                           <w:lang w:val="es-ES_tradnl"/>
                         </w:rPr>
-                        <w:t xml:space="preserve">COPIA DEL “AVISO DE BAJA” Y </w:t>
-                      </w:r>
-                      <w:proofErr w:type="gramStart"/>
-                      <w:r>
-                        <w:rPr>
-                          <w:rFonts w:ascii="Arial" w:hAnsi="Arial" w:cs="Arial"/>
-                          <w:sz w:val="20"/>
-                          <w:lang w:val="es-ES_tradnl"/>
-                        </w:rPr>
-                        <w:t>ORIGINAL  AFIL</w:t>
-                      </w:r>
-                      <w:proofErr w:type="gramEnd"/>
-                      <w:r>
-                        <w:rPr>
-                          <w:rFonts w:ascii="Arial" w:hAnsi="Arial" w:cs="Arial"/>
-                          <w:sz w:val="20"/>
-                          <w:lang w:val="es-ES_tradnl"/>
-                        </w:rPr>
-                        <w:t>-04</w:t>
+                        <w:t>COPIA DEL “AVISO DE BAJA” Y ORIGINAL  AFIL-04</w:t>
                       </w:r>
                     </w:p>
                   </w:txbxContent>
@@ -4735,7 +4678,7 @@
         <mc:AlternateContent>
           <mc:Choice Requires="wps">
             <w:drawing>
-              <wp:anchor distT="4294967295" distB="4294967295" distL="114300" distR="114300" simplePos="0" relativeHeight="251650048" behindDoc="0" locked="0" layoutInCell="0" allowOverlap="1">
+              <wp:anchor distT="4294967295" distB="4294967295" distL="114300" distR="114300" simplePos="0" relativeHeight="251650048" behindDoc="0" locked="0" layoutInCell="0" allowOverlap="1" wp14:anchorId="340B0E28" wp14:editId="272AF544">
                 <wp:simplePos x="0" y="0"/>
                 <wp:positionH relativeFrom="column">
                   <wp:posOffset>3745230</wp:posOffset>
@@ -4809,7 +4752,7 @@
         <mc:AlternateContent>
           <mc:Choice Requires="wps">
             <w:drawing>
-              <wp:anchor distT="0" distB="0" distL="114300" distR="114300" simplePos="0" relativeHeight="251659264" behindDoc="0" locked="0" layoutInCell="1" allowOverlap="1">
+              <wp:anchor distT="0" distB="0" distL="114300" distR="114300" simplePos="0" relativeHeight="251659264" behindDoc="0" locked="0" layoutInCell="1" allowOverlap="1" wp14:anchorId="360FF849" wp14:editId="1DB4E668">
                 <wp:simplePos x="0" y="0"/>
                 <wp:positionH relativeFrom="column">
                   <wp:posOffset>373380</wp:posOffset>
@@ -4969,7 +4912,7 @@
           </mc:Choice>
           <mc:Fallback>
             <w:pict>
-              <v:shape id="Cuadro de texto 2" o:spid="_x0000_s1028" type="#_x0000_t202" style="position:absolute;left:0;text-align:left;margin-left:29.4pt;margin-top:6.25pt;width:210.65pt;height:99.2pt;z-index:251659264;visibility:visible;mso-wrap-style:square;mso-width-percent:400;mso-height-percent:200;mso-wrap-distance-left:9pt;mso-wrap-distance-top:0;mso-wrap-distance-right:9pt;mso-wrap-distance-bottom:0;mso-position-horizontal:absolute;mso-position-horizontal-relative:text;mso-position-vertical:absolute;mso-position-vertical-relative:text;mso-width-percent:400;mso-height-percent:200;mso-width-relative:margin;mso-height-relative:margin;v-text-anchor:top" o:gfxdata="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" filled="f" stroked="f">
+              <v:shape w14:anchorId="360FF849" id="Cuadro de texto 2" o:spid="_x0000_s1028" type="#_x0000_t202" style="position:absolute;left:0;text-align:left;margin-left:29.4pt;margin-top:6.25pt;width:210.65pt;height:99.2pt;z-index:251659264;visibility:visible;mso-wrap-style:square;mso-width-percent:400;mso-height-percent:200;mso-wrap-distance-left:9pt;mso-wrap-distance-top:0;mso-wrap-distance-right:9pt;mso-wrap-distance-bottom:0;mso-position-horizontal:absolute;mso-position-horizontal-relative:text;mso-position-vertical:absolute;mso-position-vertical-relative:text;mso-width-percent:400;mso-height-percent:200;mso-width-relative:margin;mso-height-relative:margin;v-text-anchor:top" o:gfxdata="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" filled="f" stroked="f">
                 <v:textbox style="mso-fit-shape-to-text:t">
                   <w:txbxContent>
                     <w:p>
@@ -5075,7 +5018,7 @@
         <mc:AlternateContent>
           <mc:Choice Requires="wps">
             <w:drawing>
-              <wp:anchor distT="0" distB="0" distL="114300" distR="114300" simplePos="0" relativeHeight="251651072" behindDoc="1" locked="0" layoutInCell="0" allowOverlap="1">
+              <wp:anchor distT="0" distB="0" distL="114300" distR="114300" simplePos="0" relativeHeight="251651072" behindDoc="1" locked="0" layoutInCell="0" allowOverlap="1" wp14:anchorId="3FF7EE1C" wp14:editId="25768935">
                 <wp:simplePos x="0" y="0"/>
                 <wp:positionH relativeFrom="column">
                   <wp:posOffset>3836670</wp:posOffset>
@@ -5336,7 +5279,7 @@
 </file>
 
 <file path=word/endnotes.xml><?xml version="1.0" encoding="utf-8"?>
-<w:endnotes xmlns:wpc="http://schemas.microsoft.com/office/word/2010/wordprocessingCanvas" xmlns:cx="http://schemas.microsoft.com/office/drawing/2014/chartex" xmlns:cx1="http://schemas.microsoft.com/office/drawing/2015/9/8/chartex" xmlns:cx2="http://schemas.microsoft.com/office/drawing/2015/10/21/chartex" xmlns:cx3="http://schemas.microsoft.com/office/drawing/2016/5/9/chartex" xmlns:cx4="http://schemas.microsoft.com/office/drawing/2016/5/10/chartex" xmlns:cx5="http://schemas.microsoft.com/office/drawing/2016/5/11/chartex" xmlns:cx6="http://schemas.microsoft.com/office/drawing/2016/5/12/chartex" xmlns:cx7="http://schemas.microsoft.com/office/drawing/2016/5/13/chartex" xmlns:cx8="http://schemas.microsoft.com/office/drawing/2016/5/14/chartex" xmlns:mc="http://schemas.openxmlformats.org/markup-compatibility/2006" xmlns:aink="http://schemas.microsoft.com/office/drawing/2016/ink" xmlns:am3d="http://schemas.microsoft.com/office/drawing/2017/model3d" xmlns:o="urn:schemas-microsoft-com:office:office" xmlns:r="http://schemas.openxmlformats.org/officeDocument/2006/relationships" xmlns:m="http://schemas.openxmlformats.org/officeDocument/2006/math" xmlns:v="urn:schemas-microsoft-com:vml" xmlns:wp14="http://schemas.microsoft.com/office/word/2010/wordprocessingDrawing" xmlns:wp="http://schemas.openxmlformats.org/drawingml/2006/wordprocessingDrawing" xmlns:w10="urn:schemas-microsoft-com:office:word" xmlns:w="http://schemas.openxmlformats.org/wordprocessingml/2006/main" xmlns:w14="http://schemas.microsoft.com/office/word/2010/wordml" xmlns:w15="http://schemas.microsoft.com/office/word/2012/wordml" xmlns:w16cid="http://schemas.microsoft.com/office/word/2016/wordml/cid" xmlns:w16se="http://schemas.microsoft.com/office/word/2015/wordml/symex" xmlns:wpg="http://schemas.microsoft.com/office/word/2010/wordprocessingGroup" xmlns:wpi="http://schemas.microsoft.com/office/word/2010/wordprocessingInk" xmlns:wne="http://schemas.microsoft.com/office/word/2006/wordml" xmlns:wps="http://schemas.microsoft.com/office/word/2010/wordprocessingShape" mc:Ignorable="w14 w15 w16se w16cid wp14">
+<w:endnotes xmlns:wpc="http://schemas.microsoft.com/office/word/2010/wordprocessingCanvas" xmlns:cx="http://schemas.microsoft.com/office/drawing/2014/chartex" xmlns:cx1="http://schemas.microsoft.com/office/drawing/2015/9/8/chartex" xmlns:cx2="http://schemas.microsoft.com/office/drawing/2015/10/21/chartex" xmlns:cx3="http://schemas.microsoft.com/office/drawing/2016/5/9/chartex" xmlns:cx4="http://schemas.microsoft.com/office/drawing/2016/5/10/chartex" xmlns:cx5="http://schemas.microsoft.com/office/drawing/2016/5/11/chartex" xmlns:cx6="http://schemas.microsoft.com/office/drawing/2016/5/12/chartex" xmlns:cx7="http://schemas.microsoft.com/office/drawing/2016/5/13/chartex" xmlns:cx8="http://schemas.microsoft.com/office/drawing/2016/5/14/chartex" xmlns:mc="http://schemas.openxmlformats.org/markup-compatibility/2006" xmlns:aink="http://schemas.microsoft.com/office/drawing/2016/ink" xmlns:am3d="http://schemas.microsoft.com/office/drawing/2017/model3d" xmlns:o="urn:schemas-microsoft-com:office:office" xmlns:r="http://schemas.openxmlformats.org/officeDocument/2006/relationships" xmlns:m="http://schemas.openxmlformats.org/officeDocument/2006/math" xmlns:v="urn:schemas-microsoft-com:vml" xmlns:wp14="http://schemas.microsoft.com/office/word/2010/wordprocessingDrawing" xmlns:wp="http://schemas.openxmlformats.org/drawingml/2006/wordprocessingDrawing" xmlns:w10="urn:schemas-microsoft-com:office:word" xmlns:w="http://schemas.openxmlformats.org/wordprocessingml/2006/main" xmlns:w14="http://schemas.microsoft.com/office/word/2010/wordml" xmlns:w15="http://schemas.microsoft.com/office/word/2012/wordml" xmlns:w16cex="http://schemas.microsoft.com/office/word/2018/wordml/cex" xmlns:w16cid="http://schemas.microsoft.com/office/word/2016/wordml/cid" xmlns:w16="http://schemas.microsoft.com/office/word/2018/wordml" xmlns:w16sdtdh="http://schemas.microsoft.com/office/word/2020/wordml/sdtdatahash" xmlns:w16se="http://schemas.microsoft.com/office/word/2015/wordml/symex" xmlns:wpg="http://schemas.microsoft.com/office/word/2010/wordprocessingGroup" xmlns:wpi="http://schemas.microsoft.com/office/word/2010/wordprocessingInk" xmlns:wne="http://schemas.microsoft.com/office/word/2006/wordml" xmlns:wps="http://schemas.microsoft.com/office/word/2010/wordprocessingShape" mc:Ignorable="w14 w15 w16se w16cid w16 w16cex w16sdtdh wp14">
   <w:endnote w:type="separator" w:id="-1">
     <w:p>
       <w:r>
@@ -5355,7 +5298,7 @@
 </file>
 
 <file path=word/footer1.xml><?xml version="1.0" encoding="utf-8"?>
-<w:ftr xmlns:wpc="http://schemas.microsoft.com/office/word/2010/wordprocessingCanvas" xmlns:cx="http://schemas.microsoft.com/office/drawing/2014/chartex" xmlns:cx1="http://schemas.microsoft.com/office/drawing/2015/9/8/chartex" xmlns:cx2="http://schemas.microsoft.com/office/drawing/2015/10/21/chartex" xmlns:cx3="http://schemas.microsoft.com/office/drawing/2016/5/9/chartex" xmlns:cx4="http://schemas.microsoft.com/office/drawing/2016/5/10/chartex" xmlns:cx5="http://schemas.microsoft.com/office/drawing/2016/5/11/chartex" xmlns:cx6="http://schemas.microsoft.com/office/drawing/2016/5/12/chartex" xmlns:cx7="http://schemas.microsoft.com/office/drawing/2016/5/13/chartex" xmlns:cx8="http://schemas.microsoft.com/office/drawing/2016/5/14/chartex" xmlns:mc="http://schemas.openxmlformats.org/markup-compatibility/2006" xmlns:aink="http://schemas.microsoft.com/office/drawing/2016/ink" xmlns:am3d="http://schemas.microsoft.com/office/drawing/2017/model3d" xmlns:o="urn:schemas-microsoft-com:office:office" xmlns:r="http://schemas.openxmlformats.org/officeDocument/2006/relationships" xmlns:m="http://schemas.openxmlformats.org/officeDocument/2006/math" xmlns:v="urn:schemas-microsoft-com:vml" xmlns:wp14="http://schemas.microsoft.com/office/word/2010/wordprocessingDrawing" xmlns:wp="http://schemas.openxmlformats.org/drawingml/2006/wordprocessingDrawing" xmlns:w10="urn:schemas-microsoft-com:office:word" xmlns:w="http://schemas.openxmlformats.org/wordprocessingml/2006/main" xmlns:w14="http://schemas.microsoft.com/office/word/2010/wordml" xmlns:w15="http://schemas.microsoft.com/office/word/2012/wordml" xmlns:w16cid="http://schemas.microsoft.com/office/word/2016/wordml/cid" xmlns:w16se="http://schemas.microsoft.com/office/word/2015/wordml/symex" xmlns:wpg="http://schemas.microsoft.com/office/word/2010/wordprocessingGroup" xmlns:wpi="http://schemas.microsoft.com/office/word/2010/wordprocessingInk" xmlns:wne="http://schemas.microsoft.com/office/word/2006/wordml" xmlns:wps="http://schemas.microsoft.com/office/word/2010/wordprocessingShape" mc:Ignorable="w14 w15 w16se w16cid wp14">
+<w:ftr xmlns:wpc="http://schemas.microsoft.com/office/word/2010/wordprocessingCanvas" xmlns:cx="http://schemas.microsoft.com/office/drawing/2014/chartex" xmlns:cx1="http://schemas.microsoft.com/office/drawing/2015/9/8/chartex" xmlns:cx2="http://schemas.microsoft.com/office/drawing/2015/10/21/chartex" xmlns:cx3="http://schemas.microsoft.com/office/drawing/2016/5/9/chartex" xmlns:cx4="http://schemas.microsoft.com/office/drawing/2016/5/10/chartex" xmlns:cx5="http://schemas.microsoft.com/office/drawing/2016/5/11/chartex" xmlns:cx6="http://schemas.microsoft.com/office/drawing/2016/5/12/chartex" xmlns:cx7="http://schemas.microsoft.com/office/drawing/2016/5/13/chartex" xmlns:cx8="http://schemas.microsoft.com/office/drawing/2016/5/14/chartex" xmlns:mc="http://schemas.openxmlformats.org/markup-compatibility/2006" xmlns:aink="http://schemas.microsoft.com/office/drawing/2016/ink" xmlns:am3d="http://schemas.microsoft.com/office/drawing/2017/model3d" xmlns:o="urn:schemas-microsoft-com:office:office" xmlns:r="http://schemas.openxmlformats.org/officeDocument/2006/relationships" xmlns:m="http://schemas.openxmlformats.org/officeDocument/2006/math" xmlns:v="urn:schemas-microsoft-com:vml" xmlns:wp14="http://schemas.microsoft.com/office/word/2010/wordprocessingDrawing" xmlns:wp="http://schemas.openxmlformats.org/drawingml/2006/wordprocessingDrawing" xmlns:w10="urn:schemas-microsoft-com:office:word" xmlns:w="http://schemas.openxmlformats.org/wordprocessingml/2006/main" xmlns:w14="http://schemas.microsoft.com/office/word/2010/wordml" xmlns:w15="http://schemas.microsoft.com/office/word/2012/wordml" xmlns:w16cex="http://schemas.microsoft.com/office/word/2018/wordml/cex" xmlns:w16cid="http://schemas.microsoft.com/office/word/2016/wordml/cid" xmlns:w16="http://schemas.microsoft.com/office/word/2018/wordml" xmlns:w16sdtdh="http://schemas.microsoft.com/office/word/2020/wordml/sdtdatahash" xmlns:w16se="http://schemas.microsoft.com/office/word/2015/wordml/symex" xmlns:wpg="http://schemas.microsoft.com/office/word/2010/wordprocessingGroup" xmlns:wpi="http://schemas.microsoft.com/office/word/2010/wordprocessingInk" xmlns:wne="http://schemas.microsoft.com/office/word/2006/wordml" xmlns:wps="http://schemas.microsoft.com/office/word/2010/wordprocessingShape" mc:Ignorable="w14 w15 w16se w16cid w16 w16cex w16sdtdh wp14">
   <w:p>
     <w:pPr>
       <w:pStyle w:val="Piedepgina"/>
@@ -5368,7 +5311,7 @@
       <mc:AlternateContent>
         <mc:Choice Requires="wps">
           <w:drawing>
-            <wp:anchor distT="0" distB="0" distL="114300" distR="114300" simplePos="0" relativeHeight="251658240" behindDoc="1" locked="0" layoutInCell="1" allowOverlap="1">
+            <wp:anchor distT="0" distB="0" distL="114300" distR="114300" simplePos="0" relativeHeight="251658240" behindDoc="1" locked="0" layoutInCell="1" allowOverlap="1" wp14:anchorId="167A4DFA" wp14:editId="6D0E2B3C">
               <wp:simplePos x="0" y="0"/>
               <wp:positionH relativeFrom="column">
                 <wp:posOffset>3228975</wp:posOffset>
@@ -5490,11 +5433,11 @@
         </mc:Choice>
         <mc:Fallback>
           <w:pict>
-            <v:shapetype id="_x0000_t202" coordsize="21600,21600" o:spt="202" path="m,l,21600r21600,l21600,xe">
+            <v:shapetype w14:anchorId="167A4DFA" id="_x0000_t202" coordsize="21600,21600" o:spt="202" path="m,l,21600r21600,l21600,xe">
               <v:stroke joinstyle="miter"/>
               <v:path gradientshapeok="t" o:connecttype="rect"/>
             </v:shapetype>
-            <v:shape id="_x0000_s1029" type="#_x0000_t202" style="position:absolute;margin-left:254.25pt;margin-top:-5pt;width:284.3pt;height:46.75pt;z-index:-251658240;visibility:visible;mso-wrap-style:square;mso-width-percent:0;mso-height-percent:0;mso-wrap-distance-left:9pt;mso-wrap-distance-top:0;mso-wrap-distance-right:9pt;mso-wrap-distance-bottom:0;mso-position-horizontal:absolute;mso-position-horizontal-relative:text;mso-position-vertical:absolute;mso-position-vertical-relative:text;mso-width-percent:0;mso-height-percent:0;mso-width-relative:margin;mso-height-relative:margin;v-text-anchor:top" o:gfxdata="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" filled="f" stroked="f">
+            <v:shape id="_x0000_s1029" type="#_x0000_t202" style="position:absolute;margin-left:254.25pt;margin-top:-5pt;width:284.3pt;height:46.75pt;z-index:-251658240;visibility:visible;mso-wrap-style:square;mso-width-percent:0;mso-height-percent:0;mso-wrap-distance-left:9pt;mso-wrap-distance-top:0;mso-wrap-distance-right:9pt;mso-wrap-distance-bottom:0;mso-position-horizontal:absolute;mso-position-horizontal-relative:text;mso-position-vertical:absolute;mso-position-vertical-relative:text;mso-width-percent:0;mso-height-percent:0;mso-width-relative:margin;mso-height-relative:margin;v-text-anchor:top" o:gfxdata="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" filled="f" stroked="f">
               <v:textbox>
                 <w:txbxContent>
                   <w:p>
@@ -5557,7 +5500,7 @@
 </file>
 
 <file path=word/footnotes.xml><?xml version="1.0" encoding="utf-8"?>
-<w:footnotes xmlns:wpc="http://schemas.microsoft.com/office/word/2010/wordprocessingCanvas" xmlns:cx="http://schemas.microsoft.com/office/drawing/2014/chartex" xmlns:cx1="http://schemas.microsoft.com/office/drawing/2015/9/8/chartex" xmlns:cx2="http://schemas.microsoft.com/office/drawing/2015/10/21/chartex" xmlns:cx3="http://schemas.microsoft.com/office/drawing/2016/5/9/chartex" xmlns:cx4="http://schemas.microsoft.com/office/drawing/2016/5/10/chartex" xmlns:cx5="http://schemas.microsoft.com/office/drawing/2016/5/11/chartex" xmlns:cx6="http://schemas.microsoft.com/office/drawing/2016/5/12/chartex" xmlns:cx7="http://schemas.microsoft.com/office/drawing/2016/5/13/chartex" xmlns:cx8="http://schemas.microsoft.com/office/drawing/2016/5/14/chartex" xmlns:mc="http://schemas.openxmlformats.org/markup-compatibility/2006" xmlns:aink="http://schemas.microsoft.com/office/drawing/2016/ink" xmlns:am3d="http://schemas.microsoft.com/office/drawing/2017/model3d" xmlns:o="urn:schemas-microsoft-com:office:office" xmlns:r="http://schemas.openxmlformats.org/officeDocument/2006/relationships" xmlns:m="http://schemas.openxmlformats.org/officeDocument/2006/math" xmlns:v="urn:schemas-microsoft-com:vml" xmlns:wp14="http://schemas.microsoft.com/office/word/2010/wordprocessingDrawing" xmlns:wp="http://schemas.openxmlformats.org/drawingml/2006/wordprocessingDrawing" xmlns:w10="urn:schemas-microsoft-com:office:word" xmlns:w="http://schemas.openxmlformats.org/wordprocessingml/2006/main" xmlns:w14="http://schemas.microsoft.com/office/word/2010/wordml" xmlns:w15="http://schemas.microsoft.com/office/word/2012/wordml" xmlns:w16cid="http://schemas.microsoft.com/office/word/2016/wordml/cid" xmlns:w16se="http://schemas.microsoft.com/office/word/2015/wordml/symex" xmlns:wpg="http://schemas.microsoft.com/office/word/2010/wordprocessingGroup" xmlns:wpi="http://schemas.microsoft.com/office/word/2010/wordprocessingInk" xmlns:wne="http://schemas.microsoft.com/office/word/2006/wordml" xmlns:wps="http://schemas.microsoft.com/office/word/2010/wordprocessingShape" mc:Ignorable="w14 w15 w16se w16cid wp14">
+<w:footnotes xmlns:wpc="http://schemas.microsoft.com/office/word/2010/wordprocessingCanvas" xmlns:cx="http://schemas.microsoft.com/office/drawing/2014/chartex" xmlns:cx1="http://schemas.microsoft.com/office/drawing/2015/9/8/chartex" xmlns:cx2="http://schemas.microsoft.com/office/drawing/2015/10/21/chartex" xmlns:cx3="http://schemas.microsoft.com/office/drawing/2016/5/9/chartex" xmlns:cx4="http://schemas.microsoft.com/office/drawing/2016/5/10/chartex" xmlns:cx5="http://schemas.microsoft.com/office/drawing/2016/5/11/chartex" xmlns:cx6="http://schemas.microsoft.com/office/drawing/2016/5/12/chartex" xmlns:cx7="http://schemas.microsoft.com/office/drawing/2016/5/13/chartex" xmlns:cx8="http://schemas.microsoft.com/office/drawing/2016/5/14/chartex" xmlns:mc="http://schemas.openxmlformats.org/markup-compatibility/2006" xmlns:aink="http://schemas.microsoft.com/office/drawing/2016/ink" xmlns:am3d="http://schemas.microsoft.com/office/drawing/2017/model3d" xmlns:o="urn:schemas-microsoft-com:office:office" xmlns:r="http://schemas.openxmlformats.org/officeDocument/2006/relationships" xmlns:m="http://schemas.openxmlformats.org/officeDocument/2006/math" xmlns:v="urn:schemas-microsoft-com:vml" xmlns:wp14="http://schemas.microsoft.com/office/word/2010/wordprocessingDrawing" xmlns:wp="http://schemas.openxmlformats.org/drawingml/2006/wordprocessingDrawing" xmlns:w10="urn:schemas-microsoft-com:office:word" xmlns:w="http://schemas.openxmlformats.org/wordprocessingml/2006/main" xmlns:w14="http://schemas.microsoft.com/office/word/2010/wordml" xmlns:w15="http://schemas.microsoft.com/office/word/2012/wordml" xmlns:w16cex="http://schemas.microsoft.com/office/word/2018/wordml/cex" xmlns:w16cid="http://schemas.microsoft.com/office/word/2016/wordml/cid" xmlns:w16="http://schemas.microsoft.com/office/word/2018/wordml" xmlns:w16sdtdh="http://schemas.microsoft.com/office/word/2020/wordml/sdtdatahash" xmlns:w16se="http://schemas.microsoft.com/office/word/2015/wordml/symex" xmlns:wpg="http://schemas.microsoft.com/office/word/2010/wordprocessingGroup" xmlns:wpi="http://schemas.microsoft.com/office/word/2010/wordprocessingInk" xmlns:wne="http://schemas.microsoft.com/office/word/2006/wordml" xmlns:wps="http://schemas.microsoft.com/office/word/2010/wordprocessingShape" mc:Ignorable="w14 w15 w16se w16cid w16 w16cex w16sdtdh wp14">
   <w:footnote w:type="separator" w:id="-1">
     <w:p>
       <w:r>
@@ -5576,7 +5519,7 @@
 </file>
 
 <file path=word/header1.xml><?xml version="1.0" encoding="utf-8"?>
-<w:hdr xmlns:wpc="http://schemas.microsoft.com/office/word/2010/wordprocessingCanvas" xmlns:cx="http://schemas.microsoft.com/office/drawing/2014/chartex" xmlns:cx1="http://schemas.microsoft.com/office/drawing/2015/9/8/chartex" xmlns:cx2="http://schemas.microsoft.com/office/drawing/2015/10/21/chartex" xmlns:cx3="http://schemas.microsoft.com/office/drawing/2016/5/9/chartex" xmlns:cx4="http://schemas.microsoft.com/office/drawing/2016/5/10/chartex" xmlns:cx5="http://schemas.microsoft.com/office/drawing/2016/5/11/chartex" xmlns:cx6="http://schemas.microsoft.com/office/drawing/2016/5/12/chartex" xmlns:cx7="http://schemas.microsoft.com/office/drawing/2016/5/13/chartex" xmlns:cx8="http://schemas.microsoft.com/office/drawing/2016/5/14/chartex" xmlns:mc="http://schemas.openxmlformats.org/markup-compatibility/2006" xmlns:aink="http://schemas.microsoft.com/office/drawing/2016/ink" xmlns:am3d="http://schemas.microsoft.com/office/drawing/2017/model3d" xmlns:o="urn:schemas-microsoft-com:office:office" xmlns:r="http://schemas.openxmlformats.org/officeDocument/2006/relationships" xmlns:m="http://schemas.openxmlformats.org/officeDocument/2006/math" xmlns:v="urn:schemas-microsoft-com:vml" xmlns:wp14="http://schemas.microsoft.com/office/word/2010/wordprocessingDrawing" xmlns:wp="http://schemas.openxmlformats.org/drawingml/2006/wordprocessingDrawing" xmlns:w10="urn:schemas-microsoft-com:office:word" xmlns:w="http://schemas.openxmlformats.org/wordprocessingml/2006/main" xmlns:w14="http://schemas.microsoft.com/office/word/2010/wordml" xmlns:w15="http://schemas.microsoft.com/office/word/2012/wordml" xmlns:w16cid="http://schemas.microsoft.com/office/word/2016/wordml/cid" xmlns:w16se="http://schemas.microsoft.com/office/word/2015/wordml/symex" xmlns:wpg="http://schemas.microsoft.com/office/word/2010/wordprocessingGroup" xmlns:wpi="http://schemas.microsoft.com/office/word/2010/wordprocessingInk" xmlns:wne="http://schemas.microsoft.com/office/word/2006/wordml" xmlns:wps="http://schemas.microsoft.com/office/word/2010/wordprocessingShape" mc:Ignorable="w14 w15 w16se w16cid wp14">
+<w:hdr xmlns:wpc="http://schemas.microsoft.com/office/word/2010/wordprocessingCanvas" xmlns:cx="http://schemas.microsoft.com/office/drawing/2014/chartex" xmlns:cx1="http://schemas.microsoft.com/office/drawing/2015/9/8/chartex" xmlns:cx2="http://schemas.microsoft.com/office/drawing/2015/10/21/chartex" xmlns:cx3="http://schemas.microsoft.com/office/drawing/2016/5/9/chartex" xmlns:cx4="http://schemas.microsoft.com/office/drawing/2016/5/10/chartex" xmlns:cx5="http://schemas.microsoft.com/office/drawing/2016/5/11/chartex" xmlns:cx6="http://schemas.microsoft.com/office/drawing/2016/5/12/chartex" xmlns:cx7="http://schemas.microsoft.com/office/drawing/2016/5/13/chartex" xmlns:cx8="http://schemas.microsoft.com/office/drawing/2016/5/14/chartex" xmlns:mc="http://schemas.openxmlformats.org/markup-compatibility/2006" xmlns:aink="http://schemas.microsoft.com/office/drawing/2016/ink" xmlns:am3d="http://schemas.microsoft.com/office/drawing/2017/model3d" xmlns:o="urn:schemas-microsoft-com:office:office" xmlns:r="http://schemas.openxmlformats.org/officeDocument/2006/relationships" xmlns:m="http://schemas.openxmlformats.org/officeDocument/2006/math" xmlns:v="urn:schemas-microsoft-com:vml" xmlns:wp14="http://schemas.microsoft.com/office/word/2010/wordprocessingDrawing" xmlns:wp="http://schemas.openxmlformats.org/drawingml/2006/wordprocessingDrawing" xmlns:w10="urn:schemas-microsoft-com:office:word" xmlns:w="http://schemas.openxmlformats.org/wordprocessingml/2006/main" xmlns:w14="http://schemas.microsoft.com/office/word/2010/wordml" xmlns:w15="http://schemas.microsoft.com/office/word/2012/wordml" xmlns:w16cex="http://schemas.microsoft.com/office/word/2018/wordml/cex" xmlns:w16cid="http://schemas.microsoft.com/office/word/2016/wordml/cid" xmlns:w16="http://schemas.microsoft.com/office/word/2018/wordml" xmlns:w16sdtdh="http://schemas.microsoft.com/office/word/2020/wordml/sdtdatahash" xmlns:w16se="http://schemas.microsoft.com/office/word/2015/wordml/symex" xmlns:wpg="http://schemas.microsoft.com/office/word/2010/wordprocessingGroup" xmlns:wpi="http://schemas.microsoft.com/office/word/2010/wordprocessingInk" xmlns:wne="http://schemas.microsoft.com/office/word/2006/wordml" xmlns:wps="http://schemas.microsoft.com/office/word/2010/wordprocessingShape" mc:Ignorable="w14 w15 w16se w16cid w16 w16cex w16sdtdh wp14">
   <w:p>
     <w:pPr>
       <w:pStyle w:val="Encabezado"/>
@@ -5613,7 +5556,7 @@
 </file>
 
 <file path=word/numbering.xml><?xml version="1.0" encoding="utf-8"?>
-<w:numbering xmlns:wpc="http://schemas.microsoft.com/office/word/2010/wordprocessingCanvas" xmlns:cx="http://schemas.microsoft.com/office/drawing/2014/chartex" xmlns:cx1="http://schemas.microsoft.com/office/drawing/2015/9/8/chartex" xmlns:cx2="http://schemas.microsoft.com/office/drawing/2015/10/21/chartex" xmlns:cx3="http://schemas.microsoft.com/office/drawing/2016/5/9/chartex" xmlns:cx4="http://schemas.microsoft.com/office/drawing/2016/5/10/chartex" xmlns:cx5="http://schemas.microsoft.com/office/drawing/2016/5/11/chartex" xmlns:cx6="http://schemas.microsoft.com/office/drawing/2016/5/12/chartex" xmlns:cx7="http://schemas.microsoft.com/office/drawing/2016/5/13/chartex" xmlns:cx8="http://schemas.microsoft.com/office/drawing/2016/5/14/chartex" xmlns:mc="http://schemas.openxmlformats.org/markup-compatibility/2006" xmlns:aink="http://schemas.microsoft.com/office/drawing/2016/ink" xmlns:am3d="http://schemas.microsoft.com/office/drawing/2017/model3d" xmlns:o="urn:schemas-microsoft-com:office:office" xmlns:r="http://schemas.openxmlformats.org/officeDocument/2006/relationships" xmlns:m="http://schemas.openxmlformats.org/officeDocument/2006/math" xmlns:v="urn:schemas-microsoft-com:vml" xmlns:wp14="http://schemas.microsoft.com/office/word/2010/wordprocessingDrawing" xmlns:wp="http://schemas.openxmlformats.org/drawingml/2006/wordprocessingDrawing" xmlns:w10="urn:schemas-microsoft-com:office:word" xmlns:w="http://schemas.openxmlformats.org/wordprocessingml/2006/main" xmlns:w14="http://schemas.microsoft.com/office/word/2010/wordml" xmlns:w15="http://schemas.microsoft.com/office/word/2012/wordml" xmlns:w16cid="http://schemas.microsoft.com/office/word/2016/wordml/cid" xmlns:w16se="http://schemas.microsoft.com/office/word/2015/wordml/symex" xmlns:wpg="http://schemas.microsoft.com/office/word/2010/wordprocessingGroup" xmlns:wpi="http://schemas.microsoft.com/office/word/2010/wordprocessingInk" xmlns:wne="http://schemas.microsoft.com/office/word/2006/wordml" xmlns:wps="http://schemas.microsoft.com/office/word/2010/wordprocessingShape" mc:Ignorable="w14 w15 w16se w16cid wp14">
+<w:numbering xmlns:wpc="http://schemas.microsoft.com/office/word/2010/wordprocessingCanvas" xmlns:cx="http://schemas.microsoft.com/office/drawing/2014/chartex" xmlns:cx1="http://schemas.microsoft.com/office/drawing/2015/9/8/chartex" xmlns:cx2="http://schemas.microsoft.com/office/drawing/2015/10/21/chartex" xmlns:cx3="http://schemas.microsoft.com/office/drawing/2016/5/9/chartex" xmlns:cx4="http://schemas.microsoft.com/office/drawing/2016/5/10/chartex" xmlns:cx5="http://schemas.microsoft.com/office/drawing/2016/5/11/chartex" xmlns:cx6="http://schemas.microsoft.com/office/drawing/2016/5/12/chartex" xmlns:cx7="http://schemas.microsoft.com/office/drawing/2016/5/13/chartex" xmlns:cx8="http://schemas.microsoft.com/office/drawing/2016/5/14/chartex" xmlns:mc="http://schemas.openxmlformats.org/markup-compatibility/2006" xmlns:aink="http://schemas.microsoft.com/office/drawing/2016/ink" xmlns:am3d="http://schemas.microsoft.com/office/drawing/2017/model3d" xmlns:o="urn:schemas-microsoft-com:office:office" xmlns:r="http://schemas.openxmlformats.org/officeDocument/2006/relationships" xmlns:m="http://schemas.openxmlformats.org/officeDocument/2006/math" xmlns:v="urn:schemas-microsoft-com:vml" xmlns:wp14="http://schemas.microsoft.com/office/word/2010/wordprocessingDrawing" xmlns:wp="http://schemas.openxmlformats.org/drawingml/2006/wordprocessingDrawing" xmlns:w10="urn:schemas-microsoft-com:office:word" xmlns:w="http://schemas.openxmlformats.org/wordprocessingml/2006/main" xmlns:w14="http://schemas.microsoft.com/office/word/2010/wordml" xmlns:w15="http://schemas.microsoft.com/office/word/2012/wordml" xmlns:w16cex="http://schemas.microsoft.com/office/word/2018/wordml/cex" xmlns:w16cid="http://schemas.microsoft.com/office/word/2016/wordml/cid" xmlns:w16="http://schemas.microsoft.com/office/word/2018/wordml" xmlns:w16sdtdh="http://schemas.microsoft.com/office/word/2020/wordml/sdtdatahash" xmlns:w16se="http://schemas.microsoft.com/office/word/2015/wordml/symex" xmlns:wpg="http://schemas.microsoft.com/office/word/2010/wordprocessingGroup" xmlns:wpi="http://schemas.microsoft.com/office/word/2010/wordprocessingInk" xmlns:wne="http://schemas.microsoft.com/office/word/2006/wordml" xmlns:wps="http://schemas.microsoft.com/office/word/2010/wordprocessingShape" mc:Ignorable="w14 w15 w16se w16cid w16 w16cex w16sdtdh wp14">
   <w:abstractNum w:abstractNumId="0" w15:restartNumberingAfterBreak="0">
     <w:nsid w:val="032E1F99"/>
     <w:multiLevelType w:val="singleLevel"/>
@@ -5731,7 +5674,7 @@
 </file>
 
 <file path=word/styles.xml><?xml version="1.0" encoding="utf-8"?>
-<w:styles xmlns:mc="http://schemas.openxmlformats.org/markup-compatibility/2006" xmlns:r="http://schemas.openxmlformats.org/officeDocument/2006/relationships" xmlns:w="http://schemas.openxmlformats.org/wordprocessingml/2006/main" xmlns:w14="http://schemas.microsoft.com/office/word/2010/wordml" xmlns:w15="http://schemas.microsoft.com/office/word/2012/wordml" xmlns:w16cid="http://schemas.microsoft.com/office/word/2016/wordml/cid" xmlns:w16se="http://schemas.microsoft.com/office/word/2015/wordml/symex" mc:Ignorable="w14 w15 w16se w16cid">
+<w:styles xmlns:mc="http://schemas.openxmlformats.org/markup-compatibility/2006" xmlns:r="http://schemas.openxmlformats.org/officeDocument/2006/relationships" xmlns:w="http://schemas.openxmlformats.org/wordprocessingml/2006/main" xmlns:w14="http://schemas.microsoft.com/office/word/2010/wordml" xmlns:w15="http://schemas.microsoft.com/office/word/2012/wordml" xmlns:w16cex="http://schemas.microsoft.com/office/word/2018/wordml/cex" xmlns:w16cid="http://schemas.microsoft.com/office/word/2016/wordml/cid" xmlns:w16="http://schemas.microsoft.com/office/word/2018/wordml" xmlns:w16sdtdh="http://schemas.microsoft.com/office/word/2020/wordml/sdtdatahash" xmlns:w16se="http://schemas.microsoft.com/office/word/2015/wordml/symex" mc:Ignorable="w14 w15 w16se w16cid w16 w16cex w16sdtdh">
   <w:docDefaults>
     <w:rPrDefault>
       <w:rPr>
@@ -5741,7 +5684,7 @@
     </w:rPrDefault>
     <w:pPrDefault/>
   </w:docDefaults>
-  <w:latentStyles w:defLockedState="0" w:defUIPriority="99" w:defSemiHidden="0" w:defUnhideWhenUsed="0" w:defQFormat="0" w:count="375">
+  <w:latentStyles w:defLockedState="0" w:defUIPriority="99" w:defSemiHidden="0" w:defUnhideWhenUsed="0" w:defQFormat="0" w:count="376">
     <w:lsdException w:name="Normal" w:uiPriority="0" w:qFormat="1"/>
     <w:lsdException w:name="heading 1" w:uiPriority="9" w:qFormat="1"/>
     <w:lsdException w:name="heading 2" w:uiPriority="9" w:qFormat="1"/>
@@ -5847,7 +5790,6 @@
     <w:lsdException w:name="HTML Sample" w:semiHidden="1" w:unhideWhenUsed="1"/>
     <w:lsdException w:name="HTML Typewriter" w:semiHidden="1" w:unhideWhenUsed="1"/>
     <w:lsdException w:name="HTML Variable" w:semiHidden="1" w:unhideWhenUsed="1"/>
-    <w:lsdException w:name="Normal Table" w:semiHidden="1" w:unhideWhenUsed="1"/>
     <w:lsdException w:name="annotation subject" w:semiHidden="1" w:unhideWhenUsed="1"/>
     <w:lsdException w:name="No List" w:semiHidden="1" w:unhideWhenUsed="1"/>
     <w:lsdException w:name="Outline List 1" w:semiHidden="1" w:unhideWhenUsed="1"/>
@@ -5894,10 +5836,8 @@
     <w:lsdException w:name="Table Subtle 2" w:semiHidden="1" w:unhideWhenUsed="1"/>
     <w:lsdException w:name="Table Web 1" w:semiHidden="1" w:unhideWhenUsed="1"/>
     <w:lsdException w:name="Table Web 2" w:semiHidden="1" w:unhideWhenUsed="1"/>
-    <w:lsdException w:name="Table Web 3" w:semiHidden="1" w:unhideWhenUsed="1"/>
     <w:lsdException w:name="Balloon Text" w:semiHidden="1" w:unhideWhenUsed="1"/>
     <w:lsdException w:name="Table Grid" w:uiPriority="59"/>
-    <w:lsdException w:name="Table Theme" w:semiHidden="1" w:unhideWhenUsed="1"/>
     <w:lsdException w:name="Placeholder Text" w:semiHidden="1"/>
     <w:lsdException w:name="No Spacing" w:uiPriority="1" w:qFormat="1"/>
     <w:lsdException w:name="Light Shading" w:uiPriority="60"/>
@@ -6117,6 +6057,7 @@
     <w:lsdException w:name="Smart Hyperlink" w:semiHidden="1" w:unhideWhenUsed="1"/>
     <w:lsdException w:name="Hashtag" w:semiHidden="1" w:unhideWhenUsed="1"/>
     <w:lsdException w:name="Unresolved Mention" w:semiHidden="1" w:unhideWhenUsed="1"/>
+    <w:lsdException w:name="Smart Link" w:semiHidden="1" w:unhideWhenUsed="1"/>
   </w:latentStyles>
   <w:style w:type="paragraph" w:default="1" w:styleId="Normal">
     <w:name w:val="Normal"/>

</xml_diff>

<commit_message>
Guardar el tiempo que dura la licencia o la prorroga
</commit_message>
<xml_diff>
--- a/server/src/controllers/docs/bajas/BAJA_IEMJ951116HOCLRS06.docx
+++ b/server/src/controllers/docs/bajas/BAJA_IEMJ951116HOCLRS06.docx
@@ -1047,6 +1047,52 @@
               </w:rPr>
               <w:t/>
             </w:r>
+          </w:p>
+        </w:tc>
+        <w:tc>
+          <w:tcPr>
+            <w:tcW w:w="1103" w:type="dxa"/>
+            <w:tcBorders>
+              <w:bottom w:val="single" w:sz="12" w:space="0" w:color="auto"/>
+            </w:tcBorders>
+            <w:vAlign w:val="center"/>
+          </w:tcPr>
+          <w:p>
+            <w:pPr>
+              <w:jc w:val="center"/>
+              <w:rPr>
+                <w:rFonts w:ascii="Arial" w:hAnsi="Arial" w:cs="Arial"/>
+                <w:sz w:val="18"/>
+                <w:szCs w:val="18"/>
+              </w:rPr>
+            </w:pPr>
+            <w:r>
+              <w:rPr>
+                <w:rFonts w:ascii="Arial" w:hAnsi="Arial" w:cs="Arial"/>
+                <w:b/>
+                <w:sz w:val="18"/>
+                <w:szCs w:val="18"/>
+              </w:rPr>
+              <w:t/>
+            </w:r>
+            <w:r>
+              <w:rPr>
+                <w:rFonts w:ascii="Arial" w:hAnsi="Arial" w:cs="Arial"/>
+                <w:b/>
+                <w:sz w:val="18"/>
+                <w:szCs w:val="18"/>
+              </w:rPr>
+              <w:t/>
+            </w:r>
+            <w:r>
+              <w:rPr>
+                <w:rFonts w:ascii="Arial" w:hAnsi="Arial" w:cs="Arial"/>
+                <w:b/>
+                <w:sz w:val="18"/>
+                <w:szCs w:val="18"/>
+              </w:rPr>
+              <w:t/>
+            </w:r>
             <w:r>
               <w:rPr>
                 <w:rFonts w:ascii="Arial" w:hAnsi="Arial" w:cs="Arial"/>
@@ -1055,34 +1101,6 @@
                 <w:szCs w:val="18"/>
               </w:rPr>
               <w:t xml:space="preserve">X </w:t>
-            </w:r>
-          </w:p>
-        </w:tc>
-        <w:tc>
-          <w:tcPr>
-            <w:tcW w:w="1103" w:type="dxa"/>
-            <w:tcBorders>
-              <w:bottom w:val="single" w:sz="12" w:space="0" w:color="auto"/>
-            </w:tcBorders>
-            <w:vAlign w:val="center"/>
-          </w:tcPr>
-          <w:p>
-            <w:pPr>
-              <w:jc w:val="center"/>
-              <w:rPr>
-                <w:rFonts w:ascii="Arial" w:hAnsi="Arial" w:cs="Arial"/>
-                <w:sz w:val="18"/>
-                <w:szCs w:val="18"/>
-              </w:rPr>
-            </w:pPr>
-            <w:r>
-              <w:rPr>
-                <w:rFonts w:ascii="Arial" w:hAnsi="Arial" w:cs="Arial"/>
-                <w:b/>
-                <w:sz w:val="18"/>
-                <w:szCs w:val="18"/>
-              </w:rPr>
-              <w:t/>
             </w:r>
           </w:p>
         </w:tc>
@@ -1786,7 +1804,7 @@
                 <w:sz w:val="18"/>
                 <w:szCs w:val="18"/>
               </w:rPr>
-              <w:t xml:space="preserve">BENEMERITO DE LAS AMERICAS #502</w:t>
+              <w:t xml:space="preserve">BENEMERITO DE LAS AMERICAS # 502 COLONIA 21 DE MARZO</w:t>
             </w:r>
           </w:p>
         </w:tc>
@@ -1842,7 +1860,7 @@
                 <w:sz w:val="18"/>
                 <w:szCs w:val="18"/>
               </w:rPr>
-              <w:t xml:space="preserve"> COLONIA MI RANCHITO, SANTA CRUZ XOXOCOTLÁN, OAXACA.</w:t>
+              <w:t xml:space="preserve"> STA.CRUZ XOXOCOTLAN</w:t>
             </w:r>
           </w:p>
         </w:tc>
@@ -2394,7 +2412,7 @@
                 <w:sz w:val="16"/>
                 <w:szCs w:val="18"/>
               </w:rPr>
-              <w:t xml:space="preserve">32 DE MARZO DE 2026</w:t>
+              <w:t xml:space="preserve">25 DE NOVIEMBRE DE 2025</w:t>
             </w:r>
           </w:p>
         </w:tc>

</xml_diff>

<commit_message>
Guardar bitacora de vacaciones y talones
</commit_message>
<xml_diff>
--- a/server/src/controllers/docs/bajas/BAJA_IEMJ951116HOCLRS06.docx
+++ b/server/src/controllers/docs/bajas/BAJA_IEMJ951116HOCLRS06.docx
@@ -960,6 +960,15 @@
               </w:rPr>
               <w:t/>
             </w:r>
+            <w:r>
+              <w:rPr>
+                <w:rFonts w:ascii="Arial" w:hAnsi="Arial" w:cs="Arial"/>
+                <w:b/>
+                <w:sz w:val="18"/>
+                <w:szCs w:val="18"/>
+              </w:rPr>
+              <w:t xml:space="preserve">X </w:t>
+            </w:r>
           </w:p>
         </w:tc>
         <w:tc>
@@ -988,15 +997,6 @@
                 <w:szCs w:val="18"/>
               </w:rPr>
               <w:t/>
-            </w:r>
-            <w:r>
-              <w:rPr>
-                <w:rFonts w:ascii="Arial" w:hAnsi="Arial" w:cs="Arial"/>
-                <w:b/>
-                <w:sz w:val="18"/>
-                <w:szCs w:val="18"/>
-              </w:rPr>
-              <w:t xml:space="preserve">X </w:t>
             </w:r>
           </w:p>
         </w:tc>
@@ -1668,7 +1668,7 @@
                 <w:sz w:val="18"/>
                 <w:szCs w:val="18"/>
               </w:rPr>
-              <w:t xml:space="preserve">2S0302A</w:t>
+              <w:t xml:space="preserve">2S0101A</w:t>
             </w:r>
           </w:p>
         </w:tc>
@@ -1723,7 +1723,7 @@
                 <w:color w:val="000000"/>
                 <w:sz w:val="18"/>
               </w:rPr>
-              <w:t xml:space="preserve">AUXILIAR 3A</w:t>
+              <w:t xml:space="preserve">AUXILIAR 1A</w:t>
             </w:r>
           </w:p>
         </w:tc>
@@ -1842,7 +1842,7 @@
                 <w:sz w:val="18"/>
                 <w:szCs w:val="18"/>
               </w:rPr>
-              <w:t xml:space="preserve"> STA.CRUZ XOXOCOTLAN #502, COLONIA MI RANCHITO, SANTA CRUZ XOXOCOTLÁN, OAXACA.</w:t>
+              <w:t xml:space="preserve"> STA.CRUZ XOXOCOTLAN</w:t>
             </w:r>
           </w:p>
         </w:tc>
@@ -2394,7 +2394,7 @@
                 <w:sz w:val="16"/>
                 <w:szCs w:val="18"/>
               </w:rPr>
-              <w:t xml:space="preserve">26 DE NOVIEMBRE DE 2025</w:t>
+              <w:t xml:space="preserve">8 DE DICIEMBRE DE 2025</w:t>
             </w:r>
           </w:p>
         </w:tc>

</xml_diff>